<commit_message>
ex2 - updated the readme
</commit_message>
<xml_diff>
--- a/src/readme.docx
+++ b/src/readme.docx
@@ -1,6 +1,6 @@
 
 <file path=word/document.xml><?xml version="1.0" encoding="utf-8"?>
-<w:document xmlns:wpc="http://schemas.microsoft.com/office/word/2010/wordprocessingCanvas" xmlns:cx="http://schemas.microsoft.com/office/drawing/2014/chartex" xmlns:cx1="http://schemas.microsoft.com/office/drawing/2015/9/8/chartex" xmlns:mc="http://schemas.openxmlformats.org/markup-compatibility/2006" xmlns:o="urn:schemas-microsoft-com:office:office" xmlns:r="http://schemas.openxmlformats.org/officeDocument/2006/relationships" xmlns:m="http://schemas.openxmlformats.org/officeDocument/2006/math" xmlns:v="urn:schemas-microsoft-com:vml" xmlns:wp14="http://schemas.microsoft.com/office/word/2010/wordprocessingDrawing" xmlns:wp="http://schemas.openxmlformats.org/drawingml/2006/wordprocessingDrawing" xmlns:w10="urn:schemas-microsoft-com:office:word" xmlns:w="http://schemas.openxmlformats.org/wordprocessingml/2006/main" xmlns:w14="http://schemas.microsoft.com/office/word/2010/wordml" xmlns:w15="http://schemas.microsoft.com/office/word/2012/wordml" xmlns:w16se="http://schemas.microsoft.com/office/word/2015/wordml/symex" xmlns:wpg="http://schemas.microsoft.com/office/word/2010/wordprocessingGroup" xmlns:wpi="http://schemas.microsoft.com/office/word/2010/wordprocessingInk" xmlns:wne="http://schemas.microsoft.com/office/word/2006/wordml" xmlns:wps="http://schemas.microsoft.com/office/word/2010/wordprocessingShape" mc:Ignorable="w14 w15 w16se wp14">
+<w:document xmlns:wpc="http://schemas.microsoft.com/office/word/2010/wordprocessingCanvas" xmlns:cx="http://schemas.microsoft.com/office/drawing/2014/chartex" xmlns:cx1="http://schemas.microsoft.com/office/drawing/2015/9/8/chartex" xmlns:cx2="http://schemas.microsoft.com/office/drawing/2015/10/21/chartex" xmlns:cx3="http://schemas.microsoft.com/office/drawing/2016/5/9/chartex" xmlns:cx4="http://schemas.microsoft.com/office/drawing/2016/5/10/chartex" xmlns:cx5="http://schemas.microsoft.com/office/drawing/2016/5/11/chartex" xmlns:cx6="http://schemas.microsoft.com/office/drawing/2016/5/12/chartex" xmlns:cx7="http://schemas.microsoft.com/office/drawing/2016/5/13/chartex" xmlns:cx8="http://schemas.microsoft.com/office/drawing/2016/5/14/chartex" xmlns:mc="http://schemas.openxmlformats.org/markup-compatibility/2006" xmlns:aink="http://schemas.microsoft.com/office/drawing/2016/ink" xmlns:am3d="http://schemas.microsoft.com/office/drawing/2017/model3d" xmlns:o="urn:schemas-microsoft-com:office:office" xmlns:r="http://schemas.openxmlformats.org/officeDocument/2006/relationships" xmlns:m="http://schemas.openxmlformats.org/officeDocument/2006/math" xmlns:v="urn:schemas-microsoft-com:vml" xmlns:wp14="http://schemas.microsoft.com/office/word/2010/wordprocessingDrawing" xmlns:wp="http://schemas.openxmlformats.org/drawingml/2006/wordprocessingDrawing" xmlns:w10="urn:schemas-microsoft-com:office:word" xmlns:w="http://schemas.openxmlformats.org/wordprocessingml/2006/main" xmlns:w14="http://schemas.microsoft.com/office/word/2010/wordml" xmlns:w15="http://schemas.microsoft.com/office/word/2012/wordml" xmlns:w16cid="http://schemas.microsoft.com/office/word/2016/wordml/cid" xmlns:w16se="http://schemas.microsoft.com/office/word/2015/wordml/symex" xmlns:wpg="http://schemas.microsoft.com/office/word/2010/wordprocessingGroup" xmlns:wpi="http://schemas.microsoft.com/office/word/2010/wordprocessingInk" xmlns:wne="http://schemas.microsoft.com/office/word/2006/wordml" xmlns:wps="http://schemas.microsoft.com/office/word/2010/wordprocessingShape" mc:Ignorable="w14 w15 w16se w16cid wp14">
   <w:body>
     <w:p>
       <w:pPr>
@@ -136,7 +136,7 @@
     </w:p>
     <w:p>
       <w:pPr>
-        <w:pStyle w:val="ListParagraph"/>
+        <w:pStyle w:val="a3"/>
         <w:numPr>
           <w:ilvl w:val="0"/>
           <w:numId w:val="4"/>
@@ -167,7 +167,7 @@
     </w:p>
     <w:p>
       <w:pPr>
-        <w:pStyle w:val="ListParagraph"/>
+        <w:pStyle w:val="a3"/>
         <w:numPr>
           <w:ilvl w:val="0"/>
           <w:numId w:val="4"/>
@@ -209,7 +209,7 @@
     </w:p>
     <w:p>
       <w:pPr>
-        <w:pStyle w:val="ListParagraph"/>
+        <w:pStyle w:val="a3"/>
         <w:numPr>
           <w:ilvl w:val="0"/>
           <w:numId w:val="4"/>
@@ -235,12 +235,12 @@
     </w:p>
     <w:p>
       <w:pPr>
-        <w:pStyle w:val="ListParagraph"/>
-      </w:pPr>
-    </w:p>
-    <w:p>
-      <w:pPr>
-        <w:pStyle w:val="ListParagraph"/>
+        <w:pStyle w:val="a3"/>
+      </w:pPr>
+    </w:p>
+    <w:p>
+      <w:pPr>
+        <w:pStyle w:val="a3"/>
         <w:numPr>
           <w:ilvl w:val="0"/>
           <w:numId w:val="4"/>
@@ -355,7 +355,7 @@
     </w:p>
     <w:p>
       <w:pPr>
-        <w:pStyle w:val="ListParagraph"/>
+        <w:pStyle w:val="a3"/>
         <w:numPr>
           <w:ilvl w:val="0"/>
           <w:numId w:val="2"/>
@@ -393,7 +393,7 @@
     </w:p>
     <w:p>
       <w:pPr>
-        <w:pStyle w:val="ListParagraph"/>
+        <w:pStyle w:val="a3"/>
         <w:numPr>
           <w:ilvl w:val="1"/>
           <w:numId w:val="2"/>
@@ -434,7 +434,7 @@
     </w:p>
     <w:p>
       <w:pPr>
-        <w:pStyle w:val="ListParagraph"/>
+        <w:pStyle w:val="a3"/>
         <w:numPr>
           <w:ilvl w:val="1"/>
           <w:numId w:val="2"/>
@@ -527,7 +527,7 @@
     </w:p>
     <w:p>
       <w:pPr>
-        <w:pStyle w:val="ListParagraph"/>
+        <w:pStyle w:val="a3"/>
         <w:numPr>
           <w:ilvl w:val="1"/>
           <w:numId w:val="2"/>
@@ -594,13 +594,13 @@
     </w:p>
     <w:p>
       <w:pPr>
-        <w:pStyle w:val="ListParagraph"/>
+        <w:pStyle w:val="a3"/>
         <w:ind w:left="1440"/>
       </w:pPr>
     </w:p>
     <w:p>
       <w:pPr>
-        <w:pStyle w:val="ListParagraph"/>
+        <w:pStyle w:val="a3"/>
         <w:numPr>
           <w:ilvl w:val="0"/>
           <w:numId w:val="2"/>
@@ -631,7 +631,7 @@
     </w:p>
     <w:p>
       <w:pPr>
-        <w:pStyle w:val="ListParagraph"/>
+        <w:pStyle w:val="a3"/>
         <w:numPr>
           <w:ilvl w:val="1"/>
           <w:numId w:val="2"/>
@@ -688,7 +688,7 @@
     </w:p>
     <w:p>
       <w:pPr>
-        <w:pStyle w:val="ListParagraph"/>
+        <w:pStyle w:val="a3"/>
         <w:numPr>
           <w:ilvl w:val="1"/>
           <w:numId w:val="2"/>
@@ -753,12 +753,82 @@
           <w:rFonts w:hint="cs"/>
           <w:rtl/>
         </w:rPr>
+        <w:t xml:space="preserve"> אל הלקוח ששלח את הפקודה</w:t>
+      </w:r>
+      <w:r>
+        <w:rPr>
+          <w:rFonts w:hint="cs"/>
+          <w:rtl/>
+        </w:rPr>
         <w:t>.</w:t>
       </w:r>
-    </w:p>
-    <w:p>
-      <w:pPr>
-        <w:pStyle w:val="ListParagraph"/>
+      <w:r>
+        <w:rPr>
+          <w:rFonts w:hint="cs"/>
+          <w:rtl/>
+        </w:rPr>
+        <w:t xml:space="preserve"> </w:t>
+      </w:r>
+      <w:r>
+        <w:rPr>
+          <w:rFonts w:hint="cs"/>
+          <w:rtl/>
+        </w:rPr>
+        <w:t xml:space="preserve">במידה והשרת שלח </w:t>
+      </w:r>
+      <w:r>
+        <w:t>'ok'</w:t>
+      </w:r>
+      <w:r>
+        <w:rPr>
+          <w:rFonts w:hint="cs"/>
+          <w:rtl/>
+        </w:rPr>
+        <w:t xml:space="preserve"> אל הלקוח ששלח את הפקודה, הוא בנוסף</w:t>
+      </w:r>
+      <w:r>
+        <w:rPr>
+          <w:rFonts w:hint="cs"/>
+          <w:rtl/>
+        </w:rPr>
+        <w:t xml:space="preserve"> שולח לכל </w:t>
+      </w:r>
+      <w:r>
+        <w:rPr>
+          <w:rFonts w:hint="cs"/>
+          <w:b/>
+          <w:bCs/>
+          <w:rtl/>
+        </w:rPr>
+        <w:t>שאר</w:t>
+      </w:r>
+      <w:r>
+        <w:rPr>
+          <w:rFonts w:hint="cs"/>
+          <w:rtl/>
+        </w:rPr>
+        <w:t xml:space="preserve"> הלקוחות הפעילים את ההודעה "</w:t>
+      </w:r>
+      <w:r>
+        <w:rPr>
+          <w:rFonts w:hint="cs"/>
+        </w:rPr>
+        <w:t>A</w:t>
+      </w:r>
+      <w:r>
+        <w:t xml:space="preserve"> new course was just added!</w:t>
+      </w:r>
+      <w:r>
+        <w:rPr>
+          <w:rFonts w:hint="cs"/>
+          <w:rtl/>
+        </w:rPr>
+        <w:t>".</w:t>
+      </w:r>
+    </w:p>
+    <w:p>
+      <w:pPr>
+        <w:pStyle w:val="a3"/>
         <w:numPr>
           <w:ilvl w:val="1"/>
           <w:numId w:val="2"/>
@@ -809,13 +879,13 @@
     </w:p>
     <w:p>
       <w:pPr>
-        <w:pStyle w:val="ListParagraph"/>
+        <w:pStyle w:val="a3"/>
         <w:ind w:left="1440"/>
       </w:pPr>
     </w:p>
     <w:p>
       <w:pPr>
-        <w:pStyle w:val="ListParagraph"/>
+        <w:pStyle w:val="a3"/>
         <w:numPr>
           <w:ilvl w:val="0"/>
           <w:numId w:val="2"/>
@@ -846,7 +916,7 @@
     </w:p>
     <w:p>
       <w:pPr>
-        <w:pStyle w:val="ListParagraph"/>
+        <w:pStyle w:val="a3"/>
         <w:numPr>
           <w:ilvl w:val="1"/>
           <w:numId w:val="2"/>
@@ -911,7 +981,7 @@
     </w:p>
     <w:p>
       <w:pPr>
-        <w:pStyle w:val="ListParagraph"/>
+        <w:pStyle w:val="a3"/>
         <w:numPr>
           <w:ilvl w:val="1"/>
           <w:numId w:val="2"/>
@@ -1023,13 +1093,13 @@
     </w:p>
     <w:p>
       <w:pPr>
-        <w:pStyle w:val="ListParagraph"/>
+        <w:pStyle w:val="a3"/>
         <w:ind w:left="1440"/>
       </w:pPr>
     </w:p>
     <w:p>
       <w:pPr>
-        <w:pStyle w:val="ListParagraph"/>
+        <w:pStyle w:val="a3"/>
         <w:numPr>
           <w:ilvl w:val="0"/>
           <w:numId w:val="2"/>
@@ -1060,7 +1130,7 @@
     </w:p>
     <w:p>
       <w:pPr>
-        <w:pStyle w:val="ListParagraph"/>
+        <w:pStyle w:val="a3"/>
         <w:numPr>
           <w:ilvl w:val="1"/>
           <w:numId w:val="2"/>
@@ -1102,7 +1172,7 @@
     </w:p>
     <w:p>
       <w:pPr>
-        <w:pStyle w:val="ListParagraph"/>
+        <w:pStyle w:val="a3"/>
         <w:numPr>
           <w:ilvl w:val="1"/>
           <w:numId w:val="2"/>
@@ -1172,7 +1242,7 @@
     </w:p>
     <w:p>
       <w:pPr>
-        <w:pStyle w:val="ListParagraph"/>
+        <w:pStyle w:val="a3"/>
         <w:numPr>
           <w:ilvl w:val="1"/>
           <w:numId w:val="2"/>
@@ -1184,6 +1254,7 @@
           <w:u w:val="single"/>
           <w:rtl/>
         </w:rPr>
+        <w:lastRenderedPageBreak/>
         <w:t>צד לקוח</w:t>
       </w:r>
       <w:r>
@@ -1246,13 +1317,13 @@
     </w:p>
     <w:p>
       <w:pPr>
-        <w:pStyle w:val="ListParagraph"/>
+        <w:pStyle w:val="a3"/>
         <w:ind w:left="1440"/>
       </w:pPr>
     </w:p>
     <w:p>
       <w:pPr>
-        <w:pStyle w:val="ListParagraph"/>
+        <w:pStyle w:val="a3"/>
         <w:numPr>
           <w:ilvl w:val="0"/>
           <w:numId w:val="2"/>
@@ -1276,12 +1347,12 @@
           <w:b/>
           <w:bCs/>
         </w:rPr>
-        <w:t>quit</w:t>
-      </w:r>
-    </w:p>
-    <w:p>
-      <w:pPr>
-        <w:pStyle w:val="ListParagraph"/>
+        <w:t>broadcast</w:t>
+      </w:r>
+    </w:p>
+    <w:p>
+      <w:pPr>
+        <w:pStyle w:val="a3"/>
         <w:numPr>
           <w:ilvl w:val="1"/>
           <w:numId w:val="2"/>
@@ -1303,7 +1374,21 @@
         <w:t xml:space="preserve">: שולח לשרת את המחרוזת </w:t>
       </w:r>
       <w:r>
-        <w:t>'5'</w:t>
+        <w:t>'</w:t>
+      </w:r>
+      <w:r>
+        <w:t>6</w:t>
+      </w:r>
+      <w:r>
+        <w:t xml:space="preserve"> </w:t>
+      </w:r>
+      <w:proofErr w:type="spellStart"/>
+      <w:r>
+        <w:t>broadcast_message</w:t>
+      </w:r>
+      <w:proofErr w:type="spellEnd"/>
+      <w:r>
+        <w:t>'</w:t>
       </w:r>
       <w:r>
         <w:rPr>
@@ -1315,14 +1400,11 @@
     </w:p>
     <w:p>
       <w:pPr>
-        <w:pStyle w:val="ListParagraph"/>
+        <w:pStyle w:val="a3"/>
         <w:numPr>
           <w:ilvl w:val="1"/>
           <w:numId w:val="2"/>
         </w:numPr>
-        <w:rPr>
-          <w:rtl/>
-        </w:rPr>
       </w:pPr>
       <w:r>
         <w:rPr>
@@ -1340,8 +1422,134 @@
         <w:t xml:space="preserve">: מקבל את המחרוזת הנ"ל מהלקוח, ומזהה לפי מספר הפקודה שמדובר בפקודת </w:t>
       </w:r>
       <w:r>
+        <w:t>broadcast</w:t>
+      </w:r>
+      <w:r>
+        <w:rPr>
+          <w:rFonts w:hint="cs"/>
+          <w:rtl/>
+        </w:rPr>
+        <w:t xml:space="preserve">. השרת </w:t>
+      </w:r>
+      <w:r>
+        <w:rPr>
+          <w:rFonts w:hint="cs"/>
+          <w:rtl/>
+        </w:rPr>
+        <w:t>עובר על מבנה הנתונים שמחזיק את מספרי ה-</w:t>
+      </w:r>
+      <w:r>
+        <w:t>socket</w:t>
+      </w:r>
+      <w:r>
+        <w:rPr>
+          <w:rFonts w:hint="cs"/>
+          <w:rtl/>
+        </w:rPr>
+        <w:t xml:space="preserve">-ים של הלקוחות הפעילים (כלומר לקוחות שהתחברו בהצלחה) ולכל </w:t>
+      </w:r>
+      <w:r>
+        <w:t>socket</w:t>
+      </w:r>
+      <w:r>
+        <w:rPr>
+          <w:rFonts w:hint="cs"/>
+          <w:rtl/>
+        </w:rPr>
+        <w:t xml:space="preserve"> שכזה (שאינו ה-</w:t>
+      </w:r>
+      <w:r>
+        <w:t>socket</w:t>
+      </w:r>
+      <w:r>
+        <w:rPr>
+          <w:rFonts w:hint="cs"/>
+          <w:rtl/>
+        </w:rPr>
+        <w:t xml:space="preserve"> של הקשר עם הלקוח אשר שלח את הודעת ה-</w:t>
+      </w:r>
+      <w:r>
+        <w:t>(broadcast</w:t>
+      </w:r>
+      <w:r>
+        <w:rPr>
+          <w:rFonts w:hint="cs"/>
+          <w:rtl/>
+        </w:rPr>
+        <w:t>, שולח את הודעת ה-</w:t>
+      </w:r>
+      <w:r>
+        <w:t>broadcast</w:t>
+      </w:r>
+      <w:r>
+        <w:rPr>
+          <w:rFonts w:hint="cs"/>
+          <w:rtl/>
+        </w:rPr>
+        <w:t xml:space="preserve"> שהתקבלה.</w:t>
+      </w:r>
+    </w:p>
+    <w:p>
+      <w:pPr>
+        <w:pStyle w:val="a3"/>
+        <w:ind w:left="1440"/>
+      </w:pPr>
+    </w:p>
+    <w:p>
+      <w:pPr>
+        <w:pStyle w:val="a3"/>
+        <w:numPr>
+          <w:ilvl w:val="0"/>
+          <w:numId w:val="2"/>
+        </w:numPr>
+        <w:rPr>
+          <w:b/>
+          <w:bCs/>
+        </w:rPr>
+      </w:pPr>
+      <w:r>
+        <w:rPr>
+          <w:rFonts w:hint="cs"/>
+          <w:b/>
+          <w:bCs/>
+          <w:rtl/>
+        </w:rPr>
+        <w:t xml:space="preserve">פקודת </w:t>
+      </w:r>
+      <w:r>
+        <w:rPr>
+          <w:b/>
+          <w:bCs/>
+        </w:rPr>
         <w:t>quit</w:t>
       </w:r>
+    </w:p>
+    <w:p>
+      <w:pPr>
+        <w:pStyle w:val="a3"/>
+        <w:numPr>
+          <w:ilvl w:val="1"/>
+          <w:numId w:val="2"/>
+        </w:numPr>
+      </w:pPr>
+      <w:r>
+        <w:rPr>
+          <w:rFonts w:hint="cs"/>
+          <w:u w:val="single"/>
+          <w:rtl/>
+        </w:rPr>
+        <w:t>צד לקוח</w:t>
+      </w:r>
+      <w:r>
+        <w:rPr>
+          <w:rFonts w:hint="cs"/>
+          <w:rtl/>
+        </w:rPr>
+        <w:t xml:space="preserve">: שולח לשרת את המחרוזת </w:t>
+      </w:r>
+      <w:r>
+        <w:t>'5'</w:t>
+      </w:r>
       <w:r>
         <w:rPr>
           <w:rFonts w:hint="cs"/>
@@ -1349,6 +1557,43 @@
         </w:rPr>
         <w:t>.</w:t>
       </w:r>
+    </w:p>
+    <w:p>
+      <w:pPr>
+        <w:pStyle w:val="a3"/>
+        <w:numPr>
+          <w:ilvl w:val="1"/>
+          <w:numId w:val="2"/>
+        </w:numPr>
+        <w:rPr>
+          <w:rtl/>
+        </w:rPr>
+      </w:pPr>
+      <w:r>
+        <w:rPr>
+          <w:rFonts w:hint="cs"/>
+          <w:u w:val="single"/>
+          <w:rtl/>
+        </w:rPr>
+        <w:t>צד שרת</w:t>
+      </w:r>
+      <w:r>
+        <w:rPr>
+          <w:rFonts w:hint="cs"/>
+          <w:rtl/>
+        </w:rPr>
+        <w:t xml:space="preserve">: מקבל את המחרוזת הנ"ל מהלקוח, ומזהה לפי מספר הפקודה שמדובר בפקודת </w:t>
+      </w:r>
+      <w:r>
+        <w:t>quit</w:t>
+      </w:r>
+      <w:r>
+        <w:rPr>
+          <w:rFonts w:hint="cs"/>
+          <w:rtl/>
+        </w:rPr>
+        <w:t>.</w:t>
+      </w:r>
       <w:r>
         <w:rPr>
           <w:rFonts w:hint="cs"/>
@@ -1475,14 +1720,7 @@
           <w:rFonts w:hint="cs"/>
           <w:rtl/>
         </w:rPr>
-        <w:t>:</w:t>
-      </w:r>
-      <w:r>
-        <w:rPr>
-          <w:rFonts w:hint="cs"/>
-          <w:rtl/>
-        </w:rPr>
-        <w:t xml:space="preserve"> </w:t>
+        <w:t xml:space="preserve">: </w:t>
       </w:r>
     </w:p>
     <w:p>
@@ -1542,7 +1780,6 @@
     <w:p>
       <w:pPr>
         <w:rPr>
-          <w:rFonts w:hint="cs"/>
           <w:rtl/>
         </w:rPr>
       </w:pPr>
@@ -1601,7 +1838,6 @@
     <w:p>
       <w:pPr>
         <w:rPr>
-          <w:rFonts w:hint="cs"/>
           <w:rtl/>
         </w:rPr>
       </w:pPr>
@@ -1621,25 +1857,33 @@
           <w:rFonts w:hint="cs"/>
           <w:rtl/>
         </w:rPr>
-        <w:t>.</w:t>
-      </w:r>
-      <w:bookmarkStart w:id="0" w:name="_GoBack"/>
-      <w:bookmarkEnd w:id="0"/>
-      <w:r>
-        <w:rPr>
-          <w:rFonts w:hint="cs"/>
-          <w:rtl/>
-        </w:rPr>
-        <w:t xml:space="preserve"> </w:t>
-      </w:r>
-    </w:p>
-    <w:p>
-      <w:pPr>
-        <w:rPr>
-          <w:rFonts w:hint="cs"/>
-          <w:rtl/>
-        </w:rPr>
-      </w:pPr>
+        <w:t xml:space="preserve">. </w:t>
+      </w:r>
+    </w:p>
+    <w:p>
+      <w:pPr>
+        <w:rPr>
+          <w:rFonts w:hint="cs"/>
+          <w:rtl/>
+        </w:rPr>
+      </w:pPr>
+      <w:r>
+        <w:rPr>
+          <w:rFonts w:hint="cs"/>
+          <w:rtl/>
+        </w:rPr>
+        <w:t xml:space="preserve">2. כל לקוח זמין לקבל הודעת </w:t>
+      </w:r>
+      <w:r>
+        <w:t>push</w:t>
+      </w:r>
+      <w:r>
+        <w:rPr>
+          <w:rFonts w:hint="cs"/>
+          <w:rtl/>
+        </w:rPr>
+        <w:t xml:space="preserve"> מהשרת בכל רגע נתון ומדפיס את ההודעה במידה וקיבל כזאת.</w:t>
+      </w:r>
     </w:p>
     <w:p>
       <w:pPr>
@@ -1679,7 +1923,7 @@
     </w:p>
     <w:p>
       <w:pPr>
-        <w:pStyle w:val="ListParagraph"/>
+        <w:pStyle w:val="a3"/>
         <w:numPr>
           <w:ilvl w:val="0"/>
           <w:numId w:val="1"/>
@@ -1730,7 +1974,7 @@
     </w:p>
     <w:p>
       <w:pPr>
-        <w:pStyle w:val="ListParagraph"/>
+        <w:pStyle w:val="a3"/>
         <w:numPr>
           <w:ilvl w:val="0"/>
           <w:numId w:val="1"/>
@@ -1794,7 +2038,7 @@
     </w:p>
     <w:p>
       <w:pPr>
-        <w:pStyle w:val="ListParagraph"/>
+        <w:pStyle w:val="a3"/>
         <w:numPr>
           <w:ilvl w:val="0"/>
           <w:numId w:val="1"/>
@@ -1879,7 +2123,7 @@
     </w:p>
     <w:p>
       <w:pPr>
-        <w:pStyle w:val="ListParagraph"/>
+        <w:pStyle w:val="a3"/>
         <w:numPr>
           <w:ilvl w:val="0"/>
           <w:numId w:val="1"/>
@@ -1907,7 +2151,7 @@
     </w:p>
     <w:p>
       <w:pPr>
-        <w:pStyle w:val="ListParagraph"/>
+        <w:pStyle w:val="a3"/>
         <w:rPr>
           <w:rtl/>
         </w:rPr>
@@ -1947,6 +2191,55 @@
           <w:rtl/>
         </w:rPr>
         <w:t>להחשיב פקודה זו כפקודה חוקית, והביקורת תתווסף לקובץ הביקורות עם תיאור מילולי ריק.</w:t>
+      </w:r>
+    </w:p>
+    <w:p>
+      <w:pPr>
+        <w:pStyle w:val="a3"/>
+        <w:numPr>
+          <w:ilvl w:val="0"/>
+          <w:numId w:val="1"/>
+        </w:numPr>
+        <w:rPr>
+          <w:rtl/>
+        </w:rPr>
+      </w:pPr>
+      <w:r>
+        <w:rPr>
+          <w:rFonts w:hint="cs"/>
+          <w:rtl/>
+        </w:rPr>
+        <w:t>בכל פקוד</w:t>
+      </w:r>
+      <w:r>
+        <w:rPr>
+          <w:rFonts w:hint="cs"/>
+          <w:rtl/>
+        </w:rPr>
+        <w:t>ת לקוח</w:t>
+      </w:r>
+      <w:bookmarkStart w:id="0" w:name="_GoBack"/>
+      <w:bookmarkEnd w:id="0"/>
+      <w:r>
+        <w:rPr>
+          <w:rFonts w:hint="cs"/>
+          <w:rtl/>
+        </w:rPr>
+        <w:t xml:space="preserve"> </w:t>
+      </w:r>
+      <w:r>
+        <w:rPr>
+          <w:rFonts w:hint="cs"/>
+          <w:rtl/>
+        </w:rPr>
+        <w:t>שאחד הפרמטרים שלה הוא</w:t>
+      </w:r>
+      <w:r>
+        <w:rPr>
+          <w:rFonts w:hint="cs"/>
+          <w:rtl/>
+        </w:rPr>
+        <w:t xml:space="preserve"> טקסט שנמצא בין גרשיים, אנו לא מאפשרים מצב בו הטקסט מכיל את התו ' " '. במקרה ופקודה שכזו נשלחת, ההתנהגות היא לא צפויה.</w:t>
       </w:r>
     </w:p>
     <w:sectPr>
@@ -1962,7 +2255,7 @@
 </file>
 
 <file path=word/numbering.xml><?xml version="1.0" encoding="utf-8"?>
-<w:numbering xmlns:wpc="http://schemas.microsoft.com/office/word/2010/wordprocessingCanvas" xmlns:cx="http://schemas.microsoft.com/office/drawing/2014/chartex" xmlns:cx1="http://schemas.microsoft.com/office/drawing/2015/9/8/chartex" xmlns:mc="http://schemas.openxmlformats.org/markup-compatibility/2006" xmlns:o="urn:schemas-microsoft-com:office:office" xmlns:r="http://schemas.openxmlformats.org/officeDocument/2006/relationships" xmlns:m="http://schemas.openxmlformats.org/officeDocument/2006/math" xmlns:v="urn:schemas-microsoft-com:vml" xmlns:wp14="http://schemas.microsoft.com/office/word/2010/wordprocessingDrawing" xmlns:wp="http://schemas.openxmlformats.org/drawingml/2006/wordprocessingDrawing" xmlns:w10="urn:schemas-microsoft-com:office:word" xmlns:w="http://schemas.openxmlformats.org/wordprocessingml/2006/main" xmlns:w14="http://schemas.microsoft.com/office/word/2010/wordml" xmlns:w15="http://schemas.microsoft.com/office/word/2012/wordml" xmlns:w16se="http://schemas.microsoft.com/office/word/2015/wordml/symex" xmlns:wpg="http://schemas.microsoft.com/office/word/2010/wordprocessingGroup" xmlns:wpi="http://schemas.microsoft.com/office/word/2010/wordprocessingInk" xmlns:wne="http://schemas.microsoft.com/office/word/2006/wordml" xmlns:wps="http://schemas.microsoft.com/office/word/2010/wordprocessingShape" mc:Ignorable="w14 w15 w16se wp14">
+<w:numbering xmlns:wpc="http://schemas.microsoft.com/office/word/2010/wordprocessingCanvas" xmlns:cx="http://schemas.microsoft.com/office/drawing/2014/chartex" xmlns:cx1="http://schemas.microsoft.com/office/drawing/2015/9/8/chartex" xmlns:cx2="http://schemas.microsoft.com/office/drawing/2015/10/21/chartex" xmlns:cx3="http://schemas.microsoft.com/office/drawing/2016/5/9/chartex" xmlns:cx4="http://schemas.microsoft.com/office/drawing/2016/5/10/chartex" xmlns:cx5="http://schemas.microsoft.com/office/drawing/2016/5/11/chartex" xmlns:cx6="http://schemas.microsoft.com/office/drawing/2016/5/12/chartex" xmlns:cx7="http://schemas.microsoft.com/office/drawing/2016/5/13/chartex" xmlns:cx8="http://schemas.microsoft.com/office/drawing/2016/5/14/chartex" xmlns:mc="http://schemas.openxmlformats.org/markup-compatibility/2006" xmlns:aink="http://schemas.microsoft.com/office/drawing/2016/ink" xmlns:am3d="http://schemas.microsoft.com/office/drawing/2017/model3d" xmlns:o="urn:schemas-microsoft-com:office:office" xmlns:r="http://schemas.openxmlformats.org/officeDocument/2006/relationships" xmlns:m="http://schemas.openxmlformats.org/officeDocument/2006/math" xmlns:v="urn:schemas-microsoft-com:vml" xmlns:wp14="http://schemas.microsoft.com/office/word/2010/wordprocessingDrawing" xmlns:wp="http://schemas.openxmlformats.org/drawingml/2006/wordprocessingDrawing" xmlns:w10="urn:schemas-microsoft-com:office:word" xmlns:w="http://schemas.openxmlformats.org/wordprocessingml/2006/main" xmlns:w14="http://schemas.microsoft.com/office/word/2010/wordml" xmlns:w15="http://schemas.microsoft.com/office/word/2012/wordml" xmlns:w16cid="http://schemas.microsoft.com/office/word/2016/wordml/cid" xmlns:w16se="http://schemas.microsoft.com/office/word/2015/wordml/symex" xmlns:wpg="http://schemas.microsoft.com/office/word/2010/wordprocessingGroup" xmlns:wpi="http://schemas.microsoft.com/office/word/2010/wordprocessingInk" xmlns:wne="http://schemas.microsoft.com/office/word/2006/wordml" xmlns:wps="http://schemas.microsoft.com/office/word/2010/wordprocessingShape" mc:Ignorable="w14 w15 w16se w16cid wp14">
   <w:abstractNum w:abstractNumId="0" w15:restartNumberingAfterBreak="0">
     <w:nsid w:val="191C0C43"/>
     <w:multiLevelType w:val="hybridMultilevel"/>
@@ -2475,7 +2768,7 @@
 </file>
 
 <file path=word/styles.xml><?xml version="1.0" encoding="utf-8"?>
-<w:styles xmlns:mc="http://schemas.openxmlformats.org/markup-compatibility/2006" xmlns:r="http://schemas.openxmlformats.org/officeDocument/2006/relationships" xmlns:w="http://schemas.openxmlformats.org/wordprocessingml/2006/main" xmlns:w14="http://schemas.microsoft.com/office/word/2010/wordml" xmlns:w15="http://schemas.microsoft.com/office/word/2012/wordml" xmlns:w16se="http://schemas.microsoft.com/office/word/2015/wordml/symex" mc:Ignorable="w14 w15 w16se">
+<w:styles xmlns:mc="http://schemas.openxmlformats.org/markup-compatibility/2006" xmlns:r="http://schemas.openxmlformats.org/officeDocument/2006/relationships" xmlns:w="http://schemas.openxmlformats.org/wordprocessingml/2006/main" xmlns:w14="http://schemas.microsoft.com/office/word/2010/wordml" xmlns:w15="http://schemas.microsoft.com/office/word/2012/wordml" xmlns:w16cid="http://schemas.microsoft.com/office/word/2016/wordml/cid" xmlns:w16se="http://schemas.microsoft.com/office/word/2015/wordml/symex" mc:Ignorable="w14 w15 w16se w16cid">
   <w:docDefaults>
     <w:rPrDefault>
       <w:rPr>
@@ -2491,7 +2784,7 @@
       </w:pPr>
     </w:pPrDefault>
   </w:docDefaults>
-  <w:latentStyles w:defLockedState="0" w:defUIPriority="99" w:defSemiHidden="0" w:defUnhideWhenUsed="0" w:defQFormat="0" w:count="371">
+  <w:latentStyles w:defLockedState="0" w:defUIPriority="99" w:defSemiHidden="0" w:defUnhideWhenUsed="0" w:defQFormat="0" w:count="376">
     <w:lsdException w:name="Normal" w:uiPriority="0" w:qFormat="1"/>
     <w:lsdException w:name="heading 1" w:uiPriority="9" w:qFormat="1"/>
     <w:lsdException w:name="heading 2" w:semiHidden="1" w:uiPriority="9" w:unhideWhenUsed="1" w:qFormat="1"/>
@@ -2597,7 +2890,6 @@
     <w:lsdException w:name="HTML Sample" w:semiHidden="1" w:unhideWhenUsed="1"/>
     <w:lsdException w:name="HTML Typewriter" w:semiHidden="1" w:unhideWhenUsed="1"/>
     <w:lsdException w:name="HTML Variable" w:semiHidden="1" w:unhideWhenUsed="1"/>
-    <w:lsdException w:name="Normal Table" w:semiHidden="1" w:unhideWhenUsed="1"/>
     <w:lsdException w:name="annotation subject" w:semiHidden="1" w:unhideWhenUsed="1"/>
     <w:lsdException w:name="No List" w:semiHidden="1" w:unhideWhenUsed="1"/>
     <w:lsdException w:name="Outline List 1" w:semiHidden="1" w:unhideWhenUsed="1"/>
@@ -2640,11 +2932,8 @@
     <w:lsdException w:name="Table Contemporary" w:semiHidden="1" w:unhideWhenUsed="1"/>
     <w:lsdException w:name="Table Elegant" w:semiHidden="1" w:unhideWhenUsed="1"/>
     <w:lsdException w:name="Table Professional" w:semiHidden="1" w:unhideWhenUsed="1"/>
-    <w:lsdException w:name="Table Subtle 1" w:semiHidden="1" w:unhideWhenUsed="1"/>
     <w:lsdException w:name="Table Subtle 2" w:semiHidden="1" w:unhideWhenUsed="1"/>
     <w:lsdException w:name="Table Web 1" w:semiHidden="1" w:unhideWhenUsed="1"/>
-    <w:lsdException w:name="Table Web 2" w:semiHidden="1" w:unhideWhenUsed="1"/>
-    <w:lsdException w:name="Table Web 3" w:semiHidden="1" w:unhideWhenUsed="1"/>
     <w:lsdException w:name="Balloon Text" w:semiHidden="1" w:unhideWhenUsed="1"/>
     <w:lsdException w:name="Table Grid" w:uiPriority="39"/>
     <w:lsdException w:name="Table Theme" w:semiHidden="1" w:unhideWhenUsed="1"/>
@@ -2863,21 +3152,26 @@
     <w:lsdException w:name="List Table 5 Dark Accent 6" w:uiPriority="50"/>
     <w:lsdException w:name="List Table 6 Colorful Accent 6" w:uiPriority="51"/>
     <w:lsdException w:name="List Table 7 Colorful Accent 6" w:uiPriority="52"/>
+    <w:lsdException w:name="Mention" w:semiHidden="1" w:unhideWhenUsed="1"/>
+    <w:lsdException w:name="Smart Hyperlink" w:semiHidden="1" w:unhideWhenUsed="1"/>
+    <w:lsdException w:name="Hashtag" w:semiHidden="1" w:unhideWhenUsed="1"/>
+    <w:lsdException w:name="Unresolved Mention" w:semiHidden="1" w:unhideWhenUsed="1"/>
+    <w:lsdException w:name="Smart Link" w:semiHidden="1" w:unhideWhenUsed="1"/>
   </w:latentStyles>
-  <w:style w:type="paragraph" w:default="1" w:styleId="Normal">
+  <w:style w:type="paragraph" w:default="1" w:styleId="a">
     <w:name w:val="Normal"/>
     <w:qFormat/>
     <w:pPr>
       <w:bidi/>
     </w:pPr>
   </w:style>
-  <w:style w:type="character" w:default="1" w:styleId="DefaultParagraphFont">
+  <w:style w:type="character" w:default="1" w:styleId="a0">
     <w:name w:val="Default Paragraph Font"/>
     <w:uiPriority w:val="1"/>
     <w:semiHidden/>
     <w:unhideWhenUsed/>
   </w:style>
-  <w:style w:type="table" w:default="1" w:styleId="TableNormal">
+  <w:style w:type="table" w:default="1" w:styleId="a1">
     <w:name w:val="Normal Table"/>
     <w:uiPriority w:val="99"/>
     <w:semiHidden/>
@@ -2892,7 +3186,7 @@
       </w:tblCellMar>
     </w:tblPr>
   </w:style>
-  <w:style w:type="numbering" w:default="1" w:styleId="NoList">
+  <w:style w:type="numbering" w:default="1" w:styleId="a2">
     <w:name w:val="No List"/>
     <w:uiPriority w:val="99"/>
     <w:semiHidden/>
@@ -2900,7 +3194,7 @@
   </w:style>
   <w:style w:type="character" w:styleId="Hyperlink">
     <w:name w:val="Hyperlink"/>
-    <w:basedOn w:val="DefaultParagraphFont"/>
+    <w:basedOn w:val="a0"/>
     <w:uiPriority w:val="99"/>
     <w:unhideWhenUsed/>
     <w:rsid w:val="00365939"/>
@@ -2909,9 +3203,9 @@
       <w:u w:val="single"/>
     </w:rPr>
   </w:style>
-  <w:style w:type="character" w:customStyle="1" w:styleId="UnresolvedMention">
-    <w:name w:val="Unresolved Mention"/>
-    <w:basedOn w:val="DefaultParagraphFont"/>
+  <w:style w:type="character" w:customStyle="1" w:styleId="1">
+    <w:name w:val="אזכור לא מזוהה1"/>
+    <w:basedOn w:val="a0"/>
     <w:uiPriority w:val="99"/>
     <w:semiHidden/>
     <w:unhideWhenUsed/>
@@ -2921,9 +3215,9 @@
       <w:shd w:val="clear" w:color="auto" w:fill="E1DFDD"/>
     </w:rPr>
   </w:style>
-  <w:style w:type="paragraph" w:styleId="ListParagraph">
+  <w:style w:type="paragraph" w:styleId="a3">
     <w:name w:val="List Paragraph"/>
-    <w:basedOn w:val="Normal"/>
+    <w:basedOn w:val="a"/>
     <w:uiPriority w:val="34"/>
     <w:qFormat/>
     <w:rsid w:val="00686335"/>

</xml_diff>